<commit_message>
Revisão da funcionalidade Playback, possibilitando análise "offline".
</commit_message>
<xml_diff>
--- a/Doc/Funcionalidade2_Playback.docx
+++ b/Doc/Funcionalidade2_Playback.docx
@@ -59,7 +59,55 @@
           <w:i/>
           <w:iCs/>
         </w:rPr>
-        <w:t xml:space="preserve">gerados pelo appColeta (RF Look Bin) e Logger (CRFS Bin) e arquivos textuais gerados pelo Argus </w:t>
+        <w:t xml:space="preserve">gerados pelo </w:t>
+      </w:r>
+      <w:proofErr w:type="spellStart"/>
+      <w:r>
+        <w:rPr>
+          <w:i/>
+          <w:iCs/>
+        </w:rPr>
+        <w:t>appColeta</w:t>
+      </w:r>
+      <w:proofErr w:type="spellEnd"/>
+      <w:r>
+        <w:rPr>
+          <w:i/>
+          <w:iCs/>
+        </w:rPr>
+        <w:t xml:space="preserve"> (RF Look Bin) e </w:t>
+      </w:r>
+      <w:proofErr w:type="spellStart"/>
+      <w:r>
+        <w:rPr>
+          <w:i/>
+          <w:iCs/>
+        </w:rPr>
+        <w:t>Logger</w:t>
+      </w:r>
+      <w:proofErr w:type="spellEnd"/>
+      <w:r>
+        <w:rPr>
+          <w:i/>
+          <w:iCs/>
+        </w:rPr>
+        <w:t xml:space="preserve"> (CRFS Bin) e arquivos textuais gerados pelo </w:t>
+      </w:r>
+      <w:proofErr w:type="spellStart"/>
+      <w:r>
+        <w:rPr>
+          <w:i/>
+          <w:iCs/>
+        </w:rPr>
+        <w:t>Argus</w:t>
+      </w:r>
+      <w:proofErr w:type="spellEnd"/>
+      <w:r>
+        <w:rPr>
+          <w:i/>
+          <w:iCs/>
+        </w:rPr>
+        <w:t xml:space="preserve"> </w:t>
       </w:r>
       <w:r>
         <w:rPr>
@@ -108,7 +156,23 @@
           <w:i/>
           <w:iCs/>
         </w:rPr>
-        <w:t xml:space="preserve"> Uma vez lidos, pode -se criar um “projeto appAnálise”, na </w:t>
+        <w:t xml:space="preserve"> Uma vez lidos, pode -se criar um “projeto </w:t>
+      </w:r>
+      <w:proofErr w:type="spellStart"/>
+      <w:r>
+        <w:rPr>
+          <w:i/>
+          <w:iCs/>
+        </w:rPr>
+        <w:t>appAnálise</w:t>
+      </w:r>
+      <w:proofErr w:type="spellEnd"/>
+      <w:r>
+        <w:rPr>
+          <w:i/>
+          <w:iCs/>
+        </w:rPr>
+        <w:t xml:space="preserve">”, na </w:t>
       </w:r>
       <w:r>
         <w:rPr>
@@ -167,7 +231,39 @@
           <w:i/>
           <w:iCs/>
         </w:rPr>
-        <w:t>“projeto appAnálise” também é lido no appAnálise, mas isoladamente.</w:t>
+        <w:t xml:space="preserve">“projeto </w:t>
+      </w:r>
+      <w:proofErr w:type="spellStart"/>
+      <w:r>
+        <w:rPr>
+          <w:i/>
+          <w:iCs/>
+        </w:rPr>
+        <w:t>appAnálise</w:t>
+      </w:r>
+      <w:proofErr w:type="spellEnd"/>
+      <w:r>
+        <w:rPr>
+          <w:i/>
+          <w:iCs/>
+        </w:rPr>
+        <w:t xml:space="preserve">” também é lido no </w:t>
+      </w:r>
+      <w:proofErr w:type="spellStart"/>
+      <w:r>
+        <w:rPr>
+          <w:i/>
+          <w:iCs/>
+        </w:rPr>
+        <w:t>appAnálise</w:t>
+      </w:r>
+      <w:proofErr w:type="spellEnd"/>
+      <w:r>
+        <w:rPr>
+          <w:i/>
+          <w:iCs/>
+        </w:rPr>
+        <w:t>, mas isoladamente.</w:t>
       </w:r>
     </w:p>
     <w:p>
@@ -905,8 +1001,13 @@
       <w:r>
         <w:t xml:space="preserve">CRFS Bin, </w:t>
       </w:r>
-      <w:r>
-        <w:t>Argus CSV e SM1809</w:t>
+      <w:proofErr w:type="spellStart"/>
+      <w:r>
+        <w:t>Argus</w:t>
+      </w:r>
+      <w:proofErr w:type="spellEnd"/>
+      <w:r>
+        <w:t xml:space="preserve"> CSV e SM1809</w:t>
       </w:r>
       <w:r>
         <w:t>, contemplando a obtençã</w:t>
@@ -1085,7 +1186,31 @@
         <w:t xml:space="preserve">: ao clicar no botão “Metadados” será aberta janela padrão do Windows, a qual possibilita a seleção do formato e do(s) arquivo(s) a ser(em) lido(s). O </w:t>
       </w:r>
       <w:r>
-        <w:t>formato padrão do appAnálise são os arquivos binários gerados pelo appColeta (RF Look Bin) e Logger (CRFS B</w:t>
+        <w:t xml:space="preserve">formato padrão do </w:t>
+      </w:r>
+      <w:proofErr w:type="spellStart"/>
+      <w:r>
+        <w:t>appAnálise</w:t>
+      </w:r>
+      <w:proofErr w:type="spellEnd"/>
+      <w:r>
+        <w:t xml:space="preserve"> são os arquivos binários gerados pelo </w:t>
+      </w:r>
+      <w:proofErr w:type="spellStart"/>
+      <w:r>
+        <w:t>appColeta</w:t>
+      </w:r>
+      <w:proofErr w:type="spellEnd"/>
+      <w:r>
+        <w:t xml:space="preserve"> (RF Look Bin) e </w:t>
+      </w:r>
+      <w:proofErr w:type="spellStart"/>
+      <w:r>
+        <w:t>Logger</w:t>
+      </w:r>
+      <w:proofErr w:type="spellEnd"/>
+      <w:r>
+        <w:t xml:space="preserve"> (CRFS B</w:t>
       </w:r>
       <w:r>
         <w:t>in</w:t>
@@ -1237,6 +1362,7 @@
                 <w:szCs w:val="18"/>
               </w:rPr>
             </w:pPr>
+            <w:proofErr w:type="spellStart"/>
             <w:r>
               <w:rPr>
                 <w:b/>
@@ -1246,6 +1372,7 @@
               </w:rPr>
               <w:t>traceInfo</w:t>
             </w:r>
+            <w:proofErr w:type="spellEnd"/>
           </w:p>
         </w:tc>
         <w:tc>
@@ -1277,6 +1404,7 @@
                 <w:szCs w:val="16"/>
               </w:rPr>
             </w:pPr>
+            <w:proofErr w:type="spellStart"/>
             <w:r>
               <w:rPr>
                 <w:rFonts w:ascii="Consolas" w:hAnsi="Consolas" w:cs="Consolas"/>
@@ -1284,7 +1412,108 @@
                 <w:szCs w:val="16"/>
                 <w:highlight w:val="lightGray"/>
               </w:rPr>
-              <w:t>traceInfo = struct('SelectedNode', 1, 'Mode', [0, 0, 0], 'plotLayout', 0);</w:t>
+              <w:t>traceInfo</w:t>
+            </w:r>
+            <w:proofErr w:type="spellEnd"/>
+            <w:r>
+              <w:rPr>
+                <w:rFonts w:ascii="Consolas" w:hAnsi="Consolas" w:cs="Consolas"/>
+                <w:sz w:val="16"/>
+                <w:szCs w:val="16"/>
+                <w:highlight w:val="lightGray"/>
+              </w:rPr>
+              <w:t xml:space="preserve"> = </w:t>
+            </w:r>
+            <w:proofErr w:type="spellStart"/>
+            <w:proofErr w:type="gramStart"/>
+            <w:r>
+              <w:rPr>
+                <w:rFonts w:ascii="Consolas" w:hAnsi="Consolas" w:cs="Consolas"/>
+                <w:sz w:val="16"/>
+                <w:szCs w:val="16"/>
+                <w:highlight w:val="lightGray"/>
+              </w:rPr>
+              <w:t>struct</w:t>
+            </w:r>
+            <w:proofErr w:type="spellEnd"/>
+            <w:r>
+              <w:rPr>
+                <w:rFonts w:ascii="Consolas" w:hAnsi="Consolas" w:cs="Consolas"/>
+                <w:sz w:val="16"/>
+                <w:szCs w:val="16"/>
+                <w:highlight w:val="lightGray"/>
+              </w:rPr>
+              <w:t>(</w:t>
+            </w:r>
+            <w:proofErr w:type="gramEnd"/>
+            <w:r>
+              <w:rPr>
+                <w:rFonts w:ascii="Consolas" w:hAnsi="Consolas" w:cs="Consolas"/>
+                <w:sz w:val="16"/>
+                <w:szCs w:val="16"/>
+                <w:highlight w:val="lightGray"/>
+              </w:rPr>
+              <w:t>'</w:t>
+            </w:r>
+            <w:proofErr w:type="spellStart"/>
+            <w:r>
+              <w:rPr>
+                <w:rFonts w:ascii="Consolas" w:hAnsi="Consolas" w:cs="Consolas"/>
+                <w:sz w:val="16"/>
+                <w:szCs w:val="16"/>
+                <w:highlight w:val="lightGray"/>
+              </w:rPr>
+              <w:t>SelectedNode</w:t>
+            </w:r>
+            <w:proofErr w:type="spellEnd"/>
+            <w:r>
+              <w:rPr>
+                <w:rFonts w:ascii="Consolas" w:hAnsi="Consolas" w:cs="Consolas"/>
+                <w:sz w:val="16"/>
+                <w:szCs w:val="16"/>
+                <w:highlight w:val="lightGray"/>
+              </w:rPr>
+              <w:t>', 1, '</w:t>
+            </w:r>
+            <w:proofErr w:type="spellStart"/>
+            <w:r>
+              <w:rPr>
+                <w:rFonts w:ascii="Consolas" w:hAnsi="Consolas" w:cs="Consolas"/>
+                <w:sz w:val="16"/>
+                <w:szCs w:val="16"/>
+                <w:highlight w:val="lightGray"/>
+              </w:rPr>
+              <w:t>Mode</w:t>
+            </w:r>
+            <w:proofErr w:type="spellEnd"/>
+            <w:r>
+              <w:rPr>
+                <w:rFonts w:ascii="Consolas" w:hAnsi="Consolas" w:cs="Consolas"/>
+                <w:sz w:val="16"/>
+                <w:szCs w:val="16"/>
+                <w:highlight w:val="lightGray"/>
+              </w:rPr>
+              <w:t>', [0, 0, 0], '</w:t>
+            </w:r>
+            <w:proofErr w:type="spellStart"/>
+            <w:r>
+              <w:rPr>
+                <w:rFonts w:ascii="Consolas" w:hAnsi="Consolas" w:cs="Consolas"/>
+                <w:sz w:val="16"/>
+                <w:szCs w:val="16"/>
+                <w:highlight w:val="lightGray"/>
+              </w:rPr>
+              <w:t>plotLayout</w:t>
+            </w:r>
+            <w:proofErr w:type="spellEnd"/>
+            <w:r>
+              <w:rPr>
+                <w:rFonts w:ascii="Consolas" w:hAnsi="Consolas" w:cs="Consolas"/>
+                <w:sz w:val="16"/>
+                <w:szCs w:val="16"/>
+                <w:highlight w:val="lightGray"/>
+              </w:rPr>
+              <w:t>', 0);</w:t>
             </w:r>
           </w:p>
           <w:p>
@@ -1304,6 +1533,7 @@
                 <w:szCs w:val="18"/>
               </w:rPr>
             </w:pPr>
+            <w:proofErr w:type="spellStart"/>
             <w:r>
               <w:rPr>
                 <w:b/>
@@ -1313,6 +1543,7 @@
               </w:rPr>
               <w:t>SelectedNode</w:t>
             </w:r>
+            <w:proofErr w:type="spellEnd"/>
             <w:r>
               <w:rPr>
                 <w:sz w:val="18"/>
@@ -1362,6 +1593,7 @@
               </w:rPr>
               <w:t xml:space="preserve"> armazenamento na variável </w:t>
             </w:r>
+            <w:proofErr w:type="spellStart"/>
             <w:r>
               <w:rPr>
                 <w:b/>
@@ -1371,6 +1603,7 @@
               </w:rPr>
               <w:t>specData</w:t>
             </w:r>
+            <w:proofErr w:type="spellEnd"/>
             <w:r>
               <w:rPr>
                 <w:sz w:val="18"/>
@@ -1396,6 +1629,7 @@
                 <w:szCs w:val="18"/>
               </w:rPr>
             </w:pPr>
+            <w:proofErr w:type="spellStart"/>
             <w:r>
               <w:rPr>
                 <w:b/>
@@ -1405,6 +1639,7 @@
               </w:rPr>
               <w:t>Mode</w:t>
             </w:r>
+            <w:proofErr w:type="spellEnd"/>
             <w:r>
               <w:rPr>
                 <w:sz w:val="18"/>
@@ -1419,6 +1654,7 @@
               </w:rPr>
               <w:t xml:space="preserve"> O primeiro elemento somente poderá assumir os valores 0 ou 1 (quando então será apresentada a curva de </w:t>
             </w:r>
+            <w:proofErr w:type="spellStart"/>
             <w:r>
               <w:rPr>
                 <w:i/>
@@ -1428,6 +1664,7 @@
               </w:rPr>
               <w:t>MinHold</w:t>
             </w:r>
+            <w:proofErr w:type="spellEnd"/>
             <w:r>
               <w:rPr>
                 <w:sz w:val="18"/>
@@ -1435,6 +1672,7 @@
               </w:rPr>
               <w:t xml:space="preserve">). O segundo elemento poderá assumir os valores 0, 2 (quando então será apresentada a curva de </w:t>
             </w:r>
+            <w:proofErr w:type="spellStart"/>
             <w:r>
               <w:rPr>
                 <w:i/>
@@ -1444,6 +1682,7 @@
               </w:rPr>
               <w:t>Median</w:t>
             </w:r>
+            <w:proofErr w:type="spellEnd"/>
             <w:r>
               <w:rPr>
                 <w:sz w:val="18"/>
@@ -1451,6 +1690,7 @@
               </w:rPr>
               <w:t xml:space="preserve">) ou 3 (quando então será apresentada a curva de </w:t>
             </w:r>
+            <w:proofErr w:type="spellStart"/>
             <w:r>
               <w:rPr>
                 <w:i/>
@@ -1460,6 +1700,7 @@
               </w:rPr>
               <w:t>Mean</w:t>
             </w:r>
+            <w:proofErr w:type="spellEnd"/>
             <w:r>
               <w:rPr>
                 <w:sz w:val="18"/>
@@ -1467,6 +1708,7 @@
               </w:rPr>
               <w:t xml:space="preserve">). O terceiro elemento poderá assumir os valores 0 ou 4 (quando então será apresentada a curva de </w:t>
             </w:r>
+            <w:proofErr w:type="spellStart"/>
             <w:r>
               <w:rPr>
                 <w:i/>
@@ -1476,6 +1718,7 @@
               </w:rPr>
               <w:t>MaxHold</w:t>
             </w:r>
+            <w:proofErr w:type="spellEnd"/>
             <w:r>
               <w:rPr>
                 <w:sz w:val="18"/>
@@ -1502,8 +1745,17 @@
                 <w:sz w:val="18"/>
                 <w:szCs w:val="18"/>
               </w:rPr>
-              <w:t>[0,0,0]: apenas ClearWrite</w:t>
-            </w:r>
+              <w:t xml:space="preserve">[0,0,0]: apenas </w:t>
+            </w:r>
+            <w:proofErr w:type="spellStart"/>
+            <w:r>
+              <w:rPr>
+                <w:sz w:val="18"/>
+                <w:szCs w:val="18"/>
+              </w:rPr>
+              <w:t>ClearWrite</w:t>
+            </w:r>
+            <w:proofErr w:type="spellEnd"/>
           </w:p>
           <w:p>
             <w:pPr>
@@ -1525,20 +1777,38 @@
               </w:rPr>
               <w:t xml:space="preserve">[1,0,0]: </w:t>
             </w:r>
-            <w:r>
-              <w:rPr>
-                <w:sz w:val="18"/>
-                <w:szCs w:val="18"/>
-              </w:rPr>
-              <w:t>ClearWrite e</w:t>
-            </w:r>
-            <w:r>
-              <w:rPr>
-                <w:sz w:val="18"/>
-                <w:szCs w:val="18"/>
-              </w:rPr>
-              <w:t xml:space="preserve"> MinHold</w:t>
-            </w:r>
+            <w:proofErr w:type="spellStart"/>
+            <w:r>
+              <w:rPr>
+                <w:sz w:val="18"/>
+                <w:szCs w:val="18"/>
+              </w:rPr>
+              <w:t>ClearWrite</w:t>
+            </w:r>
+            <w:proofErr w:type="spellEnd"/>
+            <w:r>
+              <w:rPr>
+                <w:sz w:val="18"/>
+                <w:szCs w:val="18"/>
+              </w:rPr>
+              <w:t xml:space="preserve"> e</w:t>
+            </w:r>
+            <w:r>
+              <w:rPr>
+                <w:sz w:val="18"/>
+                <w:szCs w:val="18"/>
+              </w:rPr>
+              <w:t xml:space="preserve"> </w:t>
+            </w:r>
+            <w:proofErr w:type="spellStart"/>
+            <w:r>
+              <w:rPr>
+                <w:sz w:val="18"/>
+                <w:szCs w:val="18"/>
+              </w:rPr>
+              <w:t>MinHold</w:t>
+            </w:r>
+            <w:proofErr w:type="spellEnd"/>
           </w:p>
           <w:p>
             <w:pPr>
@@ -1560,20 +1830,38 @@
               </w:rPr>
               <w:t xml:space="preserve">[0,2,0]: </w:t>
             </w:r>
-            <w:r>
-              <w:rPr>
-                <w:sz w:val="18"/>
-                <w:szCs w:val="18"/>
-              </w:rPr>
-              <w:t>ClearWrite e</w:t>
-            </w:r>
-            <w:r>
-              <w:rPr>
-                <w:sz w:val="18"/>
-                <w:szCs w:val="18"/>
-              </w:rPr>
-              <w:t xml:space="preserve"> Median</w:t>
-            </w:r>
+            <w:proofErr w:type="spellStart"/>
+            <w:r>
+              <w:rPr>
+                <w:sz w:val="18"/>
+                <w:szCs w:val="18"/>
+              </w:rPr>
+              <w:t>ClearWrite</w:t>
+            </w:r>
+            <w:proofErr w:type="spellEnd"/>
+            <w:r>
+              <w:rPr>
+                <w:sz w:val="18"/>
+                <w:szCs w:val="18"/>
+              </w:rPr>
+              <w:t xml:space="preserve"> e</w:t>
+            </w:r>
+            <w:r>
+              <w:rPr>
+                <w:sz w:val="18"/>
+                <w:szCs w:val="18"/>
+              </w:rPr>
+              <w:t xml:space="preserve"> </w:t>
+            </w:r>
+            <w:proofErr w:type="spellStart"/>
+            <w:r>
+              <w:rPr>
+                <w:sz w:val="18"/>
+                <w:szCs w:val="18"/>
+              </w:rPr>
+              <w:t>Median</w:t>
+            </w:r>
+            <w:proofErr w:type="spellEnd"/>
           </w:p>
           <w:p>
             <w:pPr>
@@ -1595,20 +1883,38 @@
               </w:rPr>
               <w:t xml:space="preserve">[0,3,0]: </w:t>
             </w:r>
-            <w:r>
-              <w:rPr>
-                <w:sz w:val="18"/>
-                <w:szCs w:val="18"/>
-              </w:rPr>
-              <w:t>ClearWrite e</w:t>
-            </w:r>
-            <w:r>
-              <w:rPr>
-                <w:sz w:val="18"/>
-                <w:szCs w:val="18"/>
-              </w:rPr>
-              <w:t xml:space="preserve"> Mean</w:t>
-            </w:r>
+            <w:proofErr w:type="spellStart"/>
+            <w:r>
+              <w:rPr>
+                <w:sz w:val="18"/>
+                <w:szCs w:val="18"/>
+              </w:rPr>
+              <w:t>ClearWrite</w:t>
+            </w:r>
+            <w:proofErr w:type="spellEnd"/>
+            <w:r>
+              <w:rPr>
+                <w:sz w:val="18"/>
+                <w:szCs w:val="18"/>
+              </w:rPr>
+              <w:t xml:space="preserve"> e</w:t>
+            </w:r>
+            <w:r>
+              <w:rPr>
+                <w:sz w:val="18"/>
+                <w:szCs w:val="18"/>
+              </w:rPr>
+              <w:t xml:space="preserve"> </w:t>
+            </w:r>
+            <w:proofErr w:type="spellStart"/>
+            <w:r>
+              <w:rPr>
+                <w:sz w:val="18"/>
+                <w:szCs w:val="18"/>
+              </w:rPr>
+              <w:t>Mean</w:t>
+            </w:r>
+            <w:proofErr w:type="spellEnd"/>
           </w:p>
           <w:p>
             <w:pPr>
@@ -1630,20 +1936,38 @@
               </w:rPr>
               <w:t xml:space="preserve">[0,0,4]: </w:t>
             </w:r>
-            <w:r>
-              <w:rPr>
-                <w:sz w:val="18"/>
-                <w:szCs w:val="18"/>
-              </w:rPr>
-              <w:t>ClearWrite e</w:t>
-            </w:r>
-            <w:r>
-              <w:rPr>
-                <w:sz w:val="18"/>
-                <w:szCs w:val="18"/>
-              </w:rPr>
-              <w:t xml:space="preserve"> MaxHold</w:t>
-            </w:r>
+            <w:proofErr w:type="spellStart"/>
+            <w:r>
+              <w:rPr>
+                <w:sz w:val="18"/>
+                <w:szCs w:val="18"/>
+              </w:rPr>
+              <w:t>ClearWrite</w:t>
+            </w:r>
+            <w:proofErr w:type="spellEnd"/>
+            <w:r>
+              <w:rPr>
+                <w:sz w:val="18"/>
+                <w:szCs w:val="18"/>
+              </w:rPr>
+              <w:t xml:space="preserve"> e</w:t>
+            </w:r>
+            <w:r>
+              <w:rPr>
+                <w:sz w:val="18"/>
+                <w:szCs w:val="18"/>
+              </w:rPr>
+              <w:t xml:space="preserve"> </w:t>
+            </w:r>
+            <w:proofErr w:type="spellStart"/>
+            <w:r>
+              <w:rPr>
+                <w:sz w:val="18"/>
+                <w:szCs w:val="18"/>
+              </w:rPr>
+              <w:t>MaxHold</w:t>
+            </w:r>
+            <w:proofErr w:type="spellEnd"/>
           </w:p>
           <w:p>
             <w:pPr>
@@ -1665,20 +1989,47 @@
               </w:rPr>
               <w:t xml:space="preserve">[1,0,4]: </w:t>
             </w:r>
-            <w:r>
-              <w:rPr>
-                <w:sz w:val="18"/>
-                <w:szCs w:val="18"/>
-              </w:rPr>
-              <w:t xml:space="preserve">ClearWrite, </w:t>
-            </w:r>
-            <w:r>
-              <w:rPr>
-                <w:sz w:val="18"/>
-                <w:szCs w:val="18"/>
-              </w:rPr>
-              <w:t>MinHold e MaxHold</w:t>
-            </w:r>
+            <w:proofErr w:type="spellStart"/>
+            <w:r>
+              <w:rPr>
+                <w:sz w:val="18"/>
+                <w:szCs w:val="18"/>
+              </w:rPr>
+              <w:t>ClearWrite</w:t>
+            </w:r>
+            <w:proofErr w:type="spellEnd"/>
+            <w:r>
+              <w:rPr>
+                <w:sz w:val="18"/>
+                <w:szCs w:val="18"/>
+              </w:rPr>
+              <w:t xml:space="preserve">, </w:t>
+            </w:r>
+            <w:proofErr w:type="spellStart"/>
+            <w:r>
+              <w:rPr>
+                <w:sz w:val="18"/>
+                <w:szCs w:val="18"/>
+              </w:rPr>
+              <w:t>MinHold</w:t>
+            </w:r>
+            <w:proofErr w:type="spellEnd"/>
+            <w:r>
+              <w:rPr>
+                <w:sz w:val="18"/>
+                <w:szCs w:val="18"/>
+              </w:rPr>
+              <w:t xml:space="preserve"> e </w:t>
+            </w:r>
+            <w:proofErr w:type="spellStart"/>
+            <w:r>
+              <w:rPr>
+                <w:sz w:val="18"/>
+                <w:szCs w:val="18"/>
+              </w:rPr>
+              <w:t>MaxHold</w:t>
+            </w:r>
+            <w:proofErr w:type="spellEnd"/>
           </w:p>
           <w:p>
             <w:pPr>
@@ -1700,20 +2051,54 @@
               </w:rPr>
               <w:t xml:space="preserve">[0,3,4]: </w:t>
             </w:r>
-            <w:r>
-              <w:rPr>
-                <w:sz w:val="18"/>
-                <w:szCs w:val="18"/>
-              </w:rPr>
-              <w:t>ClearWrite e</w:t>
-            </w:r>
-            <w:r>
-              <w:rPr>
-                <w:sz w:val="18"/>
-                <w:szCs w:val="18"/>
-              </w:rPr>
-              <w:t xml:space="preserve"> Mean e MaxHold</w:t>
-            </w:r>
+            <w:proofErr w:type="spellStart"/>
+            <w:r>
+              <w:rPr>
+                <w:sz w:val="18"/>
+                <w:szCs w:val="18"/>
+              </w:rPr>
+              <w:t>ClearWrite</w:t>
+            </w:r>
+            <w:proofErr w:type="spellEnd"/>
+            <w:r>
+              <w:rPr>
+                <w:sz w:val="18"/>
+                <w:szCs w:val="18"/>
+              </w:rPr>
+              <w:t xml:space="preserve"> e</w:t>
+            </w:r>
+            <w:r>
+              <w:rPr>
+                <w:sz w:val="18"/>
+                <w:szCs w:val="18"/>
+              </w:rPr>
+              <w:t xml:space="preserve"> </w:t>
+            </w:r>
+            <w:proofErr w:type="spellStart"/>
+            <w:r>
+              <w:rPr>
+                <w:sz w:val="18"/>
+                <w:szCs w:val="18"/>
+              </w:rPr>
+              <w:t>Mean</w:t>
+            </w:r>
+            <w:proofErr w:type="spellEnd"/>
+            <w:r>
+              <w:rPr>
+                <w:sz w:val="18"/>
+                <w:szCs w:val="18"/>
+              </w:rPr>
+              <w:t xml:space="preserve"> e </w:t>
+            </w:r>
+            <w:proofErr w:type="spellStart"/>
+            <w:r>
+              <w:rPr>
+                <w:sz w:val="18"/>
+                <w:szCs w:val="18"/>
+              </w:rPr>
+              <w:t>MaxHold</w:t>
+            </w:r>
+            <w:proofErr w:type="spellEnd"/>
           </w:p>
           <w:p>
             <w:pPr>
@@ -1753,6 +2138,7 @@
                 <w:szCs w:val="18"/>
               </w:rPr>
             </w:pPr>
+            <w:proofErr w:type="spellStart"/>
             <w:r>
               <w:rPr>
                 <w:b/>
@@ -1762,12 +2148,29 @@
               </w:rPr>
               <w:t>plotLayout</w:t>
             </w:r>
-            <w:r>
-              <w:rPr>
-                <w:sz w:val="18"/>
-                <w:szCs w:val="18"/>
-              </w:rPr>
-              <w:t xml:space="preserve"> controla o tipo de plot.</w:t>
+            <w:proofErr w:type="spellEnd"/>
+            <w:r>
+              <w:rPr>
+                <w:sz w:val="18"/>
+                <w:szCs w:val="18"/>
+              </w:rPr>
+              <w:t xml:space="preserve"> controla o tipo de </w:t>
+            </w:r>
+            <w:proofErr w:type="spellStart"/>
+            <w:r>
+              <w:rPr>
+                <w:sz w:val="18"/>
+                <w:szCs w:val="18"/>
+              </w:rPr>
+              <w:t>plot</w:t>
+            </w:r>
+            <w:proofErr w:type="spellEnd"/>
+            <w:r>
+              <w:rPr>
+                <w:sz w:val="18"/>
+                <w:szCs w:val="18"/>
+              </w:rPr>
+              <w:t>.</w:t>
             </w:r>
           </w:p>
           <w:p>
@@ -1830,7 +2233,23 @@
                 <w:sz w:val="18"/>
                 <w:szCs w:val="18"/>
               </w:rPr>
-              <w:t>2: espectro e WaterFall.</w:t>
+              <w:t xml:space="preserve">2: espectro e </w:t>
+            </w:r>
+            <w:proofErr w:type="spellStart"/>
+            <w:r>
+              <w:rPr>
+                <w:sz w:val="18"/>
+                <w:szCs w:val="18"/>
+              </w:rPr>
+              <w:t>WaterFall</w:t>
+            </w:r>
+            <w:proofErr w:type="spellEnd"/>
+            <w:r>
+              <w:rPr>
+                <w:sz w:val="18"/>
+                <w:szCs w:val="18"/>
+              </w:rPr>
+              <w:t>.</w:t>
             </w:r>
           </w:p>
           <w:p>
@@ -1851,7 +2270,23 @@
                 <w:sz w:val="18"/>
                 <w:szCs w:val="18"/>
               </w:rPr>
-              <w:t>3: espectro, OCC e WaterFall.</w:t>
+              <w:t xml:space="preserve">3: espectro, OCC e </w:t>
+            </w:r>
+            <w:proofErr w:type="spellStart"/>
+            <w:r>
+              <w:rPr>
+                <w:sz w:val="18"/>
+                <w:szCs w:val="18"/>
+              </w:rPr>
+              <w:t>WaterFall</w:t>
+            </w:r>
+            <w:proofErr w:type="spellEnd"/>
+            <w:r>
+              <w:rPr>
+                <w:sz w:val="18"/>
+                <w:szCs w:val="18"/>
+              </w:rPr>
+              <w:t>.</w:t>
             </w:r>
           </w:p>
           <w:p>
@@ -1936,6 +2371,7 @@
                 <w:szCs w:val="18"/>
               </w:rPr>
             </w:pPr>
+            <w:proofErr w:type="spellStart"/>
             <w:r>
               <w:rPr>
                 <w:sz w:val="18"/>
@@ -1943,6 +2379,7 @@
               </w:rPr>
               <w:t>Report</w:t>
             </w:r>
+            <w:proofErr w:type="spellEnd"/>
           </w:p>
         </w:tc>
         <w:tc>
@@ -1958,6 +2395,7 @@
                 <w:szCs w:val="18"/>
               </w:rPr>
             </w:pPr>
+            <w:proofErr w:type="spellStart"/>
             <w:r>
               <w:rPr>
                 <w:sz w:val="18"/>
@@ -1965,6 +2403,7 @@
               </w:rPr>
               <w:t>filtData</w:t>
             </w:r>
+            <w:proofErr w:type="spellEnd"/>
           </w:p>
         </w:tc>
         <w:tc>
@@ -2074,6 +2513,7 @@
                 <w:szCs w:val="18"/>
               </w:rPr>
             </w:pPr>
+            <w:proofErr w:type="spellStart"/>
             <w:r>
               <w:rPr>
                 <w:sz w:val="18"/>
@@ -2081,6 +2521,7 @@
               </w:rPr>
               <w:t>ReportGenerator</w:t>
             </w:r>
+            <w:proofErr w:type="spellEnd"/>
           </w:p>
         </w:tc>
         <w:tc>
@@ -2096,12 +2537,21 @@
                 <w:szCs w:val="18"/>
               </w:rPr>
             </w:pPr>
-            <w:r>
-              <w:rPr>
-                <w:sz w:val="18"/>
-                <w:szCs w:val="18"/>
-              </w:rPr>
-              <w:t>specData*</w:t>
+            <w:proofErr w:type="spellStart"/>
+            <w:r>
+              <w:rPr>
+                <w:sz w:val="18"/>
+                <w:szCs w:val="18"/>
+              </w:rPr>
+              <w:t>specData</w:t>
+            </w:r>
+            <w:proofErr w:type="spellEnd"/>
+            <w:r>
+              <w:rPr>
+                <w:sz w:val="18"/>
+                <w:szCs w:val="18"/>
+              </w:rPr>
+              <w:t>*</w:t>
             </w:r>
           </w:p>
         </w:tc>
@@ -2123,7 +2573,39 @@
                 <w:sz w:val="18"/>
                 <w:szCs w:val="18"/>
               </w:rPr>
-              <w:t>Inclusão da string em MetaData.strMeta{6}</w:t>
+              <w:t xml:space="preserve">Inclusão da </w:t>
+            </w:r>
+            <w:proofErr w:type="spellStart"/>
+            <w:r>
+              <w:rPr>
+                <w:sz w:val="18"/>
+                <w:szCs w:val="18"/>
+              </w:rPr>
+              <w:t>string</w:t>
+            </w:r>
+            <w:proofErr w:type="spellEnd"/>
+            <w:r>
+              <w:rPr>
+                <w:sz w:val="18"/>
+                <w:szCs w:val="18"/>
+              </w:rPr>
+              <w:t xml:space="preserve"> em </w:t>
+            </w:r>
+            <w:proofErr w:type="spellStart"/>
+            <w:r>
+              <w:rPr>
+                <w:sz w:val="18"/>
+                <w:szCs w:val="18"/>
+              </w:rPr>
+              <w:t>MetaData.strMeta</w:t>
+            </w:r>
+            <w:proofErr w:type="spellEnd"/>
+            <w:r>
+              <w:rPr>
+                <w:sz w:val="18"/>
+                <w:szCs w:val="18"/>
+              </w:rPr>
+              <w:t>{6}</w:t>
             </w:r>
             <w:r>
               <w:rPr>
@@ -2163,6 +2645,7 @@
                 <w:szCs w:val="18"/>
               </w:rPr>
             </w:pPr>
+            <w:proofErr w:type="spellStart"/>
             <w:r>
               <w:rPr>
                 <w:sz w:val="18"/>
@@ -2170,6 +2653,7 @@
               </w:rPr>
               <w:t>Report</w:t>
             </w:r>
+            <w:proofErr w:type="spellEnd"/>
           </w:p>
         </w:tc>
         <w:tc>
@@ -2185,6 +2669,7 @@
                 <w:szCs w:val="18"/>
               </w:rPr>
             </w:pPr>
+            <w:proofErr w:type="spellStart"/>
             <w:r>
               <w:rPr>
                 <w:sz w:val="18"/>
@@ -2192,6 +2677,7 @@
               </w:rPr>
               <w:t>peaksTable</w:t>
             </w:r>
+            <w:proofErr w:type="spellEnd"/>
           </w:p>
           <w:p>
             <w:pPr>
@@ -2201,6 +2687,7 @@
                 <w:szCs w:val="18"/>
               </w:rPr>
             </w:pPr>
+            <w:proofErr w:type="spellStart"/>
             <w:r>
               <w:rPr>
                 <w:sz w:val="18"/>
@@ -2208,6 +2695,7 @@
               </w:rPr>
               <w:t>reportInfo</w:t>
             </w:r>
+            <w:proofErr w:type="spellEnd"/>
           </w:p>
         </w:tc>
         <w:tc>
@@ -2228,7 +2716,39 @@
                 <w:sz w:val="18"/>
                 <w:szCs w:val="18"/>
               </w:rPr>
-              <w:t>Após gerada prévia ou o próprio relatório, criam-se peaksTable e reportInfo.</w:t>
+              <w:t xml:space="preserve">Após gerada prévia ou o próprio relatório, criam-se </w:t>
+            </w:r>
+            <w:proofErr w:type="spellStart"/>
+            <w:r>
+              <w:rPr>
+                <w:sz w:val="18"/>
+                <w:szCs w:val="18"/>
+              </w:rPr>
+              <w:t>peaksTable</w:t>
+            </w:r>
+            <w:proofErr w:type="spellEnd"/>
+            <w:r>
+              <w:rPr>
+                <w:sz w:val="18"/>
+                <w:szCs w:val="18"/>
+              </w:rPr>
+              <w:t xml:space="preserve"> e </w:t>
+            </w:r>
+            <w:proofErr w:type="spellStart"/>
+            <w:r>
+              <w:rPr>
+                <w:sz w:val="18"/>
+                <w:szCs w:val="18"/>
+              </w:rPr>
+              <w:t>reportInfo</w:t>
+            </w:r>
+            <w:proofErr w:type="spellEnd"/>
+            <w:r>
+              <w:rPr>
+                <w:sz w:val="18"/>
+                <w:szCs w:val="18"/>
+              </w:rPr>
+              <w:t>.</w:t>
             </w:r>
           </w:p>
           <w:p>
@@ -2548,6 +3068,7 @@
                 <w:szCs w:val="18"/>
               </w:rPr>
             </w:pPr>
+            <w:proofErr w:type="spellStart"/>
             <w:r>
               <w:rPr>
                 <w:sz w:val="18"/>
@@ -2555,6 +3076,7 @@
               </w:rPr>
               <w:t>Report</w:t>
             </w:r>
+            <w:proofErr w:type="spellEnd"/>
           </w:p>
         </w:tc>
         <w:tc>
@@ -2570,6 +3092,7 @@
                 <w:szCs w:val="18"/>
               </w:rPr>
             </w:pPr>
+            <w:proofErr w:type="spellStart"/>
             <w:r>
               <w:rPr>
                 <w:sz w:val="18"/>
@@ -2577,6 +3100,7 @@
               </w:rPr>
               <w:t>ReportProject</w:t>
             </w:r>
+            <w:proofErr w:type="spellEnd"/>
           </w:p>
         </w:tc>
         <w:tc>
@@ -2807,6 +3331,954 @@
               <w:lastRenderedPageBreak/>
               <w:t>definitiva”. É salva em pasta junto ao relatório HTML (sem o cabeçalho de estilo).</w:t>
             </w:r>
+          </w:p>
+        </w:tc>
+      </w:tr>
+      <w:tr>
+        <w:tc>
+          <w:tcPr>
+            <w:tcW w:w="785" w:type="dxa"/>
+          </w:tcPr>
+          <w:p>
+            <w:pPr>
+              <w:jc w:val="center"/>
+              <w:rPr>
+                <w:sz w:val="18"/>
+                <w:szCs w:val="18"/>
+              </w:rPr>
+            </w:pPr>
+          </w:p>
+          <w:p>
+            <w:pPr>
+              <w:jc w:val="center"/>
+              <w:rPr>
+                <w:sz w:val="18"/>
+                <w:szCs w:val="18"/>
+              </w:rPr>
+            </w:pPr>
+          </w:p>
+          <w:p>
+            <w:pPr>
+              <w:jc w:val="center"/>
+              <w:rPr>
+                <w:sz w:val="18"/>
+                <w:szCs w:val="18"/>
+              </w:rPr>
+            </w:pPr>
+          </w:p>
+          <w:p>
+            <w:pPr>
+              <w:jc w:val="center"/>
+              <w:rPr>
+                <w:sz w:val="18"/>
+                <w:szCs w:val="18"/>
+              </w:rPr>
+            </w:pPr>
+          </w:p>
+          <w:p>
+            <w:pPr>
+              <w:jc w:val="center"/>
+              <w:rPr>
+                <w:sz w:val="18"/>
+                <w:szCs w:val="18"/>
+              </w:rPr>
+            </w:pPr>
+          </w:p>
+          <w:p>
+            <w:pPr>
+              <w:jc w:val="center"/>
+              <w:rPr>
+                <w:sz w:val="18"/>
+                <w:szCs w:val="18"/>
+              </w:rPr>
+            </w:pPr>
+          </w:p>
+          <w:p>
+            <w:pPr>
+              <w:jc w:val="center"/>
+              <w:rPr>
+                <w:sz w:val="18"/>
+                <w:szCs w:val="18"/>
+              </w:rPr>
+            </w:pPr>
+          </w:p>
+          <w:p>
+            <w:pPr>
+              <w:jc w:val="center"/>
+              <w:rPr>
+                <w:sz w:val="18"/>
+                <w:szCs w:val="18"/>
+              </w:rPr>
+            </w:pPr>
+          </w:p>
+          <w:p>
+            <w:pPr>
+              <w:jc w:val="center"/>
+              <w:rPr>
+                <w:sz w:val="18"/>
+                <w:szCs w:val="18"/>
+              </w:rPr>
+            </w:pPr>
+          </w:p>
+        </w:tc>
+        <w:tc>
+          <w:tcPr>
+            <w:tcW w:w="896" w:type="dxa"/>
+            <w:vAlign w:val="center"/>
+          </w:tcPr>
+          <w:p>
+            <w:pPr>
+              <w:jc w:val="center"/>
+              <w:rPr>
+                <w:sz w:val="18"/>
+                <w:szCs w:val="18"/>
+              </w:rPr>
+            </w:pPr>
+          </w:p>
+        </w:tc>
+        <w:tc>
+          <w:tcPr>
+            <w:tcW w:w="6000" w:type="dxa"/>
+            <w:vAlign w:val="center"/>
+          </w:tcPr>
+          <w:p>
+            <w:pPr>
+              <w:spacing w:line="259" w:lineRule="atLeast"/>
+              <w:rPr>
+                <w:rFonts w:ascii="Consolas" w:eastAsia="Times New Roman" w:hAnsi="Consolas" w:cs="Times New Roman"/>
+                <w:sz w:val="21"/>
+                <w:szCs w:val="21"/>
+                <w:lang w:eastAsia="pt-BR"/>
+              </w:rPr>
+            </w:pPr>
+            <w:r>
+              <w:rPr>
+                <w:rFonts w:ascii="Consolas" w:eastAsia="Times New Roman" w:hAnsi="Consolas" w:cs="Times New Roman"/>
+                <w:sz w:val="21"/>
+                <w:szCs w:val="21"/>
+                <w:lang w:eastAsia="pt-BR"/>
+              </w:rPr>
+              <w:t>%                     t = 1:Decimate:</w:t>
+            </w:r>
+            <w:proofErr w:type="gramStart"/>
+            <w:r>
+              <w:rPr>
+                <w:rFonts w:ascii="Consolas" w:eastAsia="Times New Roman" w:hAnsi="Consolas" w:cs="Times New Roman"/>
+                <w:sz w:val="21"/>
+                <w:szCs w:val="21"/>
+                <w:lang w:eastAsia="pt-BR"/>
+              </w:rPr>
+              <w:t>app.specData</w:t>
+            </w:r>
+            <w:proofErr w:type="gramEnd"/>
+            <w:r>
+              <w:rPr>
+                <w:rFonts w:ascii="Consolas" w:eastAsia="Times New Roman" w:hAnsi="Consolas" w:cs="Times New Roman"/>
+                <w:sz w:val="21"/>
+                <w:szCs w:val="21"/>
+                <w:lang w:eastAsia="pt-BR"/>
+              </w:rPr>
+              <w:t>(ind1).Samples;</w:t>
+            </w:r>
+          </w:p>
+          <w:p>
+            <w:pPr>
+              <w:spacing w:line="259" w:lineRule="atLeast"/>
+              <w:rPr>
+                <w:rFonts w:ascii="Consolas" w:eastAsia="Times New Roman" w:hAnsi="Consolas" w:cs="Times New Roman"/>
+                <w:sz w:val="21"/>
+                <w:szCs w:val="21"/>
+                <w:lang w:eastAsia="pt-BR"/>
+              </w:rPr>
+            </w:pPr>
+            <w:r>
+              <w:rPr>
+                <w:rFonts w:ascii="Consolas" w:eastAsia="Times New Roman" w:hAnsi="Consolas" w:cs="Times New Roman"/>
+                <w:sz w:val="21"/>
+                <w:szCs w:val="21"/>
+                <w:lang w:eastAsia="pt-BR"/>
+              </w:rPr>
+              <w:t xml:space="preserve">%                     </w:t>
+            </w:r>
+            <w:proofErr w:type="spellStart"/>
+            <w:r>
+              <w:rPr>
+                <w:rFonts w:ascii="Consolas" w:eastAsia="Times New Roman" w:hAnsi="Consolas" w:cs="Times New Roman"/>
+                <w:sz w:val="21"/>
+                <w:szCs w:val="21"/>
+                <w:lang w:eastAsia="pt-BR"/>
+              </w:rPr>
+              <w:t>if</w:t>
+            </w:r>
+            <w:proofErr w:type="spellEnd"/>
+            <w:r>
+              <w:rPr>
+                <w:rFonts w:ascii="Consolas" w:eastAsia="Times New Roman" w:hAnsi="Consolas" w:cs="Times New Roman"/>
+                <w:sz w:val="21"/>
+                <w:szCs w:val="21"/>
+                <w:lang w:eastAsia="pt-BR"/>
+              </w:rPr>
+              <w:t xml:space="preserve"> </w:t>
+            </w:r>
+            <w:proofErr w:type="gramStart"/>
+            <w:r>
+              <w:rPr>
+                <w:rFonts w:ascii="Consolas" w:eastAsia="Times New Roman" w:hAnsi="Consolas" w:cs="Times New Roman"/>
+                <w:sz w:val="21"/>
+                <w:szCs w:val="21"/>
+                <w:lang w:eastAsia="pt-BR"/>
+              </w:rPr>
+              <w:t>t(</w:t>
+            </w:r>
+            <w:proofErr w:type="gramEnd"/>
+            <w:r>
+              <w:rPr>
+                <w:rFonts w:ascii="Consolas" w:eastAsia="Times New Roman" w:hAnsi="Consolas" w:cs="Times New Roman"/>
+                <w:sz w:val="21"/>
+                <w:szCs w:val="21"/>
+                <w:lang w:eastAsia="pt-BR"/>
+              </w:rPr>
+              <w:t>1) == t(</w:t>
+            </w:r>
+            <w:proofErr w:type="spellStart"/>
+            <w:r>
+              <w:rPr>
+                <w:rFonts w:ascii="Consolas" w:eastAsia="Times New Roman" w:hAnsi="Consolas" w:cs="Times New Roman"/>
+                <w:sz w:val="21"/>
+                <w:szCs w:val="21"/>
+                <w:lang w:eastAsia="pt-BR"/>
+              </w:rPr>
+              <w:t>end</w:t>
+            </w:r>
+            <w:proofErr w:type="spellEnd"/>
+            <w:r>
+              <w:rPr>
+                <w:rFonts w:ascii="Consolas" w:eastAsia="Times New Roman" w:hAnsi="Consolas" w:cs="Times New Roman"/>
+                <w:sz w:val="21"/>
+                <w:szCs w:val="21"/>
+                <w:lang w:eastAsia="pt-BR"/>
+              </w:rPr>
+              <w:t>)</w:t>
+            </w:r>
+          </w:p>
+          <w:p>
+            <w:pPr>
+              <w:spacing w:line="259" w:lineRule="atLeast"/>
+              <w:rPr>
+                <w:rFonts w:ascii="Consolas" w:eastAsia="Times New Roman" w:hAnsi="Consolas" w:cs="Times New Roman"/>
+                <w:sz w:val="21"/>
+                <w:szCs w:val="21"/>
+                <w:lang w:eastAsia="pt-BR"/>
+              </w:rPr>
+            </w:pPr>
+            <w:r>
+              <w:rPr>
+                <w:rFonts w:ascii="Consolas" w:eastAsia="Times New Roman" w:hAnsi="Consolas" w:cs="Times New Roman"/>
+                <w:sz w:val="21"/>
+                <w:szCs w:val="21"/>
+                <w:lang w:eastAsia="pt-BR"/>
+              </w:rPr>
+              <w:t>%                         t(</w:t>
+            </w:r>
+            <w:proofErr w:type="spellStart"/>
+            <w:r>
+              <w:rPr>
+                <w:rFonts w:ascii="Consolas" w:eastAsia="Times New Roman" w:hAnsi="Consolas" w:cs="Times New Roman"/>
+                <w:sz w:val="21"/>
+                <w:szCs w:val="21"/>
+                <w:lang w:eastAsia="pt-BR"/>
+              </w:rPr>
+              <w:t>end</w:t>
+            </w:r>
+            <w:proofErr w:type="spellEnd"/>
+            <w:r>
+              <w:rPr>
+                <w:rFonts w:ascii="Consolas" w:eastAsia="Times New Roman" w:hAnsi="Consolas" w:cs="Times New Roman"/>
+                <w:sz w:val="21"/>
+                <w:szCs w:val="21"/>
+                <w:lang w:eastAsia="pt-BR"/>
+              </w:rPr>
+              <w:t xml:space="preserve">) = </w:t>
+            </w:r>
+            <w:proofErr w:type="gramStart"/>
+            <w:r>
+              <w:rPr>
+                <w:rFonts w:ascii="Consolas" w:eastAsia="Times New Roman" w:hAnsi="Consolas" w:cs="Times New Roman"/>
+                <w:sz w:val="21"/>
+                <w:szCs w:val="21"/>
+                <w:lang w:eastAsia="pt-BR"/>
+              </w:rPr>
+              <w:t>t(</w:t>
+            </w:r>
+            <w:proofErr w:type="gramEnd"/>
+            <w:r>
+              <w:rPr>
+                <w:rFonts w:ascii="Consolas" w:eastAsia="Times New Roman" w:hAnsi="Consolas" w:cs="Times New Roman"/>
+                <w:sz w:val="21"/>
+                <w:szCs w:val="21"/>
+                <w:lang w:eastAsia="pt-BR"/>
+              </w:rPr>
+              <w:t>1)+0.01;</w:t>
+            </w:r>
+          </w:p>
+          <w:p>
+            <w:pPr>
+              <w:spacing w:line="259" w:lineRule="atLeast"/>
+              <w:rPr>
+                <w:rFonts w:ascii="Consolas" w:eastAsia="Times New Roman" w:hAnsi="Consolas" w:cs="Times New Roman"/>
+                <w:sz w:val="21"/>
+                <w:szCs w:val="21"/>
+                <w:lang w:eastAsia="pt-BR"/>
+              </w:rPr>
+            </w:pPr>
+            <w:r>
+              <w:rPr>
+                <w:rFonts w:ascii="Consolas" w:eastAsia="Times New Roman" w:hAnsi="Consolas" w:cs="Times New Roman"/>
+                <w:sz w:val="21"/>
+                <w:szCs w:val="21"/>
+                <w:lang w:eastAsia="pt-BR"/>
+              </w:rPr>
+              <w:t xml:space="preserve">%                     </w:t>
+            </w:r>
+            <w:proofErr w:type="spellStart"/>
+            <w:r>
+              <w:rPr>
+                <w:rFonts w:ascii="Consolas" w:eastAsia="Times New Roman" w:hAnsi="Consolas" w:cs="Times New Roman"/>
+                <w:sz w:val="21"/>
+                <w:szCs w:val="21"/>
+                <w:lang w:eastAsia="pt-BR"/>
+              </w:rPr>
+              <w:t>end</w:t>
+            </w:r>
+            <w:proofErr w:type="spellEnd"/>
+          </w:p>
+          <w:p>
+            <w:pPr>
+              <w:spacing w:line="259" w:lineRule="atLeast"/>
+              <w:rPr>
+                <w:rFonts w:ascii="Consolas" w:eastAsia="Times New Roman" w:hAnsi="Consolas" w:cs="Times New Roman"/>
+                <w:sz w:val="21"/>
+                <w:szCs w:val="21"/>
+                <w:lang w:eastAsia="pt-BR"/>
+              </w:rPr>
+            </w:pPr>
+          </w:p>
+          <w:p>
+            <w:pPr>
+              <w:spacing w:line="259" w:lineRule="atLeast"/>
+              <w:rPr>
+                <w:rFonts w:ascii="Consolas" w:eastAsia="Times New Roman" w:hAnsi="Consolas" w:cs="Times New Roman"/>
+                <w:sz w:val="21"/>
+                <w:szCs w:val="21"/>
+                <w:lang w:eastAsia="pt-BR"/>
+              </w:rPr>
+            </w:pPr>
+          </w:p>
+          <w:p>
+            <w:pPr>
+              <w:spacing w:line="259" w:lineRule="atLeast"/>
+              <w:rPr>
+                <w:rFonts w:ascii="Consolas" w:eastAsia="Times New Roman" w:hAnsi="Consolas" w:cs="Times New Roman"/>
+                <w:sz w:val="21"/>
+                <w:szCs w:val="21"/>
+                <w:lang w:eastAsia="pt-BR"/>
+              </w:rPr>
+            </w:pPr>
+          </w:p>
+          <w:p>
+            <w:pPr>
+              <w:spacing w:line="259" w:lineRule="atLeast"/>
+              <w:rPr>
+                <w:rFonts w:ascii="Consolas" w:eastAsia="Times New Roman" w:hAnsi="Consolas" w:cs="Times New Roman"/>
+                <w:sz w:val="21"/>
+                <w:szCs w:val="21"/>
+                <w:lang w:eastAsia="pt-BR"/>
+              </w:rPr>
+            </w:pPr>
+            <w:r>
+              <w:rPr>
+                <w:rFonts w:ascii="Consolas" w:eastAsia="Times New Roman" w:hAnsi="Consolas" w:cs="Times New Roman"/>
+                <w:sz w:val="21"/>
+                <w:szCs w:val="21"/>
+                <w:lang w:eastAsia="pt-BR"/>
+              </w:rPr>
+              <w:t xml:space="preserve">%                 Já foram implantadas duas soluções. A </w:t>
+            </w:r>
+            <w:proofErr w:type="spellStart"/>
+            <w:r>
+              <w:rPr>
+                <w:rFonts w:ascii="Consolas" w:eastAsia="Times New Roman" w:hAnsi="Consolas" w:cs="Times New Roman"/>
+                <w:sz w:val="21"/>
+                <w:szCs w:val="21"/>
+                <w:lang w:eastAsia="pt-BR"/>
+              </w:rPr>
+              <w:t>line</w:t>
+            </w:r>
+            <w:proofErr w:type="spellEnd"/>
+            <w:r>
+              <w:rPr>
+                <w:rFonts w:ascii="Consolas" w:eastAsia="Times New Roman" w:hAnsi="Consolas" w:cs="Times New Roman"/>
+                <w:sz w:val="21"/>
+                <w:szCs w:val="21"/>
+                <w:lang w:eastAsia="pt-BR"/>
+              </w:rPr>
+              <w:t xml:space="preserve"> e a </w:t>
+            </w:r>
+            <w:proofErr w:type="spellStart"/>
+            <w:r>
+              <w:rPr>
+                <w:rFonts w:ascii="Consolas" w:eastAsia="Times New Roman" w:hAnsi="Consolas" w:cs="Times New Roman"/>
+                <w:sz w:val="21"/>
+                <w:szCs w:val="21"/>
+                <w:lang w:eastAsia="pt-BR"/>
+              </w:rPr>
+              <w:t>Cuboid</w:t>
+            </w:r>
+            <w:proofErr w:type="spellEnd"/>
+            <w:r>
+              <w:rPr>
+                <w:rFonts w:ascii="Consolas" w:eastAsia="Times New Roman" w:hAnsi="Consolas" w:cs="Times New Roman"/>
+                <w:sz w:val="21"/>
+                <w:szCs w:val="21"/>
+                <w:lang w:eastAsia="pt-BR"/>
+              </w:rPr>
+              <w:t xml:space="preserve"> (ROI). Ambas </w:t>
+            </w:r>
+            <w:proofErr w:type="spellStart"/>
+            <w:r>
+              <w:rPr>
+                <w:rFonts w:ascii="Consolas" w:eastAsia="Times New Roman" w:hAnsi="Consolas" w:cs="Times New Roman"/>
+                <w:sz w:val="21"/>
+                <w:szCs w:val="21"/>
+                <w:lang w:eastAsia="pt-BR"/>
+              </w:rPr>
+              <w:t>apresentaraão</w:t>
+            </w:r>
+            <w:proofErr w:type="spellEnd"/>
+            <w:r>
+              <w:rPr>
+                <w:rFonts w:ascii="Consolas" w:eastAsia="Times New Roman" w:hAnsi="Consolas" w:cs="Times New Roman"/>
+                <w:sz w:val="21"/>
+                <w:szCs w:val="21"/>
+                <w:lang w:eastAsia="pt-BR"/>
+              </w:rPr>
+              <w:t xml:space="preserve"> lentidão apenas p/ alguns fluxos de dados, não sendo compreendida</w:t>
+            </w:r>
+          </w:p>
+          <w:p>
+            <w:pPr>
+              <w:spacing w:line="259" w:lineRule="atLeast"/>
+              <w:rPr>
+                <w:rFonts w:ascii="Consolas" w:eastAsia="Times New Roman" w:hAnsi="Consolas" w:cs="Times New Roman"/>
+                <w:sz w:val="21"/>
+                <w:szCs w:val="21"/>
+                <w:lang w:eastAsia="pt-BR"/>
+              </w:rPr>
+            </w:pPr>
+            <w:r>
+              <w:rPr>
+                <w:rFonts w:ascii="Consolas" w:eastAsia="Times New Roman" w:hAnsi="Consolas" w:cs="Times New Roman"/>
+                <w:sz w:val="21"/>
+                <w:szCs w:val="21"/>
+                <w:lang w:eastAsia="pt-BR"/>
+              </w:rPr>
+              <w:t xml:space="preserve">% %                 a relação entre a lentidão e os parâmetros </w:t>
+            </w:r>
+            <w:proofErr w:type="spellStart"/>
+            <w:r>
+              <w:rPr>
+                <w:rFonts w:ascii="Consolas" w:eastAsia="Times New Roman" w:hAnsi="Consolas" w:cs="Times New Roman"/>
+                <w:sz w:val="21"/>
+                <w:szCs w:val="21"/>
+                <w:lang w:eastAsia="pt-BR"/>
+              </w:rPr>
+              <w:t>DataPoints</w:t>
+            </w:r>
+            <w:proofErr w:type="spellEnd"/>
+            <w:r>
+              <w:rPr>
+                <w:rFonts w:ascii="Consolas" w:eastAsia="Times New Roman" w:hAnsi="Consolas" w:cs="Times New Roman"/>
+                <w:sz w:val="21"/>
+                <w:szCs w:val="21"/>
+                <w:lang w:eastAsia="pt-BR"/>
+              </w:rPr>
+              <w:t xml:space="preserve">, Samples e </w:t>
+            </w:r>
+            <w:proofErr w:type="spellStart"/>
+            <w:r>
+              <w:rPr>
+                <w:rFonts w:ascii="Consolas" w:eastAsia="Times New Roman" w:hAnsi="Consolas" w:cs="Times New Roman"/>
+                <w:sz w:val="21"/>
+                <w:szCs w:val="21"/>
+                <w:lang w:eastAsia="pt-BR"/>
+              </w:rPr>
+              <w:t>Decimate</w:t>
+            </w:r>
+            <w:proofErr w:type="spellEnd"/>
+            <w:r>
+              <w:rPr>
+                <w:rFonts w:ascii="Consolas" w:eastAsia="Times New Roman" w:hAnsi="Consolas" w:cs="Times New Roman"/>
+                <w:sz w:val="21"/>
+                <w:szCs w:val="21"/>
+                <w:lang w:eastAsia="pt-BR"/>
+              </w:rPr>
+              <w:t>.</w:t>
+            </w:r>
+          </w:p>
+          <w:p>
+            <w:pPr>
+              <w:spacing w:line="259" w:lineRule="atLeast"/>
+              <w:rPr>
+                <w:rFonts w:ascii="Consolas" w:eastAsia="Times New Roman" w:hAnsi="Consolas" w:cs="Times New Roman"/>
+                <w:sz w:val="21"/>
+                <w:szCs w:val="21"/>
+                <w:lang w:eastAsia="pt-BR"/>
+              </w:rPr>
+            </w:pPr>
+            <w:r>
+              <w:rPr>
+                <w:rFonts w:ascii="Consolas" w:eastAsia="Times New Roman" w:hAnsi="Consolas" w:cs="Times New Roman"/>
+                <w:sz w:val="21"/>
+                <w:szCs w:val="21"/>
+                <w:lang w:eastAsia="pt-BR"/>
+              </w:rPr>
+              <w:t xml:space="preserve">%                     </w:t>
+            </w:r>
+            <w:proofErr w:type="spellStart"/>
+            <w:proofErr w:type="gramStart"/>
+            <w:r>
+              <w:rPr>
+                <w:rFonts w:ascii="Consolas" w:eastAsia="Times New Roman" w:hAnsi="Consolas" w:cs="Times New Roman"/>
+                <w:sz w:val="21"/>
+                <w:szCs w:val="21"/>
+                <w:lang w:eastAsia="pt-BR"/>
+              </w:rPr>
+              <w:t>images.roi.Cuboid</w:t>
+            </w:r>
+            <w:proofErr w:type="spellEnd"/>
+            <w:proofErr w:type="gramEnd"/>
+            <w:r>
+              <w:rPr>
+                <w:rFonts w:ascii="Consolas" w:eastAsia="Times New Roman" w:hAnsi="Consolas" w:cs="Times New Roman"/>
+                <w:sz w:val="21"/>
+                <w:szCs w:val="21"/>
+                <w:lang w:eastAsia="pt-BR"/>
+              </w:rPr>
+              <w:t>(app.axes3, 'Position', [</w:t>
+            </w:r>
+            <w:proofErr w:type="spellStart"/>
+            <w:r>
+              <w:rPr>
+                <w:rFonts w:ascii="Consolas" w:eastAsia="Times New Roman" w:hAnsi="Consolas" w:cs="Times New Roman"/>
+                <w:sz w:val="21"/>
+                <w:szCs w:val="21"/>
+                <w:lang w:eastAsia="pt-BR"/>
+              </w:rPr>
+              <w:t>app.specData</w:t>
+            </w:r>
+            <w:proofErr w:type="spellEnd"/>
+            <w:r>
+              <w:rPr>
+                <w:rFonts w:ascii="Consolas" w:eastAsia="Times New Roman" w:hAnsi="Consolas" w:cs="Times New Roman"/>
+                <w:sz w:val="21"/>
+                <w:szCs w:val="21"/>
+                <w:lang w:eastAsia="pt-BR"/>
+              </w:rPr>
+              <w:t>(ind1).</w:t>
+            </w:r>
+            <w:proofErr w:type="spellStart"/>
+            <w:r>
+              <w:rPr>
+                <w:rFonts w:ascii="Consolas" w:eastAsia="Times New Roman" w:hAnsi="Consolas" w:cs="Times New Roman"/>
+                <w:sz w:val="21"/>
+                <w:szCs w:val="21"/>
+                <w:lang w:eastAsia="pt-BR"/>
+              </w:rPr>
+              <w:t>MetaData.FreqStart</w:t>
+            </w:r>
+            <w:proofErr w:type="spellEnd"/>
+            <w:r>
+              <w:rPr>
+                <w:rFonts w:ascii="Consolas" w:eastAsia="Times New Roman" w:hAnsi="Consolas" w:cs="Times New Roman"/>
+                <w:sz w:val="21"/>
+                <w:szCs w:val="21"/>
+                <w:lang w:eastAsia="pt-BR"/>
+              </w:rPr>
+              <w:t xml:space="preserve">, </w:t>
+            </w:r>
+            <w:proofErr w:type="spellStart"/>
+            <w:r>
+              <w:rPr>
+                <w:rFonts w:ascii="Consolas" w:eastAsia="Times New Roman" w:hAnsi="Consolas" w:cs="Times New Roman"/>
+                <w:sz w:val="21"/>
+                <w:szCs w:val="21"/>
+                <w:lang w:eastAsia="pt-BR"/>
+              </w:rPr>
+              <w:t>app.timeIndex</w:t>
+            </w:r>
+            <w:proofErr w:type="spellEnd"/>
+            <w:r>
+              <w:rPr>
+                <w:rFonts w:ascii="Consolas" w:eastAsia="Times New Roman" w:hAnsi="Consolas" w:cs="Times New Roman"/>
+                <w:sz w:val="21"/>
+                <w:szCs w:val="21"/>
+                <w:lang w:eastAsia="pt-BR"/>
+              </w:rPr>
+              <w:t>, app.axes3.ZLim(2), ...</w:t>
+            </w:r>
+          </w:p>
+          <w:p>
+            <w:pPr>
+              <w:spacing w:line="259" w:lineRule="atLeast"/>
+              <w:rPr>
+                <w:rFonts w:ascii="Consolas" w:eastAsia="Times New Roman" w:hAnsi="Consolas" w:cs="Times New Roman"/>
+                <w:sz w:val="21"/>
+                <w:szCs w:val="21"/>
+                <w:lang w:eastAsia="pt-BR"/>
+              </w:rPr>
+            </w:pPr>
+            <w:r>
+              <w:rPr>
+                <w:rFonts w:ascii="Consolas" w:eastAsia="Times New Roman" w:hAnsi="Consolas" w:cs="Times New Roman"/>
+                <w:sz w:val="21"/>
+                <w:szCs w:val="21"/>
+                <w:lang w:eastAsia="pt-BR"/>
+              </w:rPr>
+              <w:t xml:space="preserve">%                              </w:t>
+            </w:r>
+            <w:proofErr w:type="gramStart"/>
+            <w:r>
+              <w:rPr>
+                <w:rFonts w:ascii="Consolas" w:eastAsia="Times New Roman" w:hAnsi="Consolas" w:cs="Times New Roman"/>
+                <w:sz w:val="21"/>
+                <w:szCs w:val="21"/>
+                <w:lang w:eastAsia="pt-BR"/>
+              </w:rPr>
+              <w:t xml:space="preserve">   (</w:t>
+            </w:r>
+            <w:proofErr w:type="spellStart"/>
+            <w:proofErr w:type="gramEnd"/>
+            <w:r>
+              <w:rPr>
+                <w:rFonts w:ascii="Consolas" w:eastAsia="Times New Roman" w:hAnsi="Consolas" w:cs="Times New Roman"/>
+                <w:sz w:val="21"/>
+                <w:szCs w:val="21"/>
+                <w:lang w:eastAsia="pt-BR"/>
+              </w:rPr>
+              <w:t>app.specData</w:t>
+            </w:r>
+            <w:proofErr w:type="spellEnd"/>
+            <w:r>
+              <w:rPr>
+                <w:rFonts w:ascii="Consolas" w:eastAsia="Times New Roman" w:hAnsi="Consolas" w:cs="Times New Roman"/>
+                <w:sz w:val="21"/>
+                <w:szCs w:val="21"/>
+                <w:lang w:eastAsia="pt-BR"/>
+              </w:rPr>
+              <w:t>(ind1).</w:t>
+            </w:r>
+            <w:proofErr w:type="spellStart"/>
+            <w:r>
+              <w:rPr>
+                <w:rFonts w:ascii="Consolas" w:eastAsia="Times New Roman" w:hAnsi="Consolas" w:cs="Times New Roman"/>
+                <w:sz w:val="21"/>
+                <w:szCs w:val="21"/>
+                <w:lang w:eastAsia="pt-BR"/>
+              </w:rPr>
+              <w:t>MetaData.FreqStop</w:t>
+            </w:r>
+            <w:proofErr w:type="spellEnd"/>
+            <w:r>
+              <w:rPr>
+                <w:rFonts w:ascii="Consolas" w:eastAsia="Times New Roman" w:hAnsi="Consolas" w:cs="Times New Roman"/>
+                <w:sz w:val="21"/>
+                <w:szCs w:val="21"/>
+                <w:lang w:eastAsia="pt-BR"/>
+              </w:rPr>
+              <w:t xml:space="preserve"> - </w:t>
+            </w:r>
+            <w:proofErr w:type="spellStart"/>
+            <w:r>
+              <w:rPr>
+                <w:rFonts w:ascii="Consolas" w:eastAsia="Times New Roman" w:hAnsi="Consolas" w:cs="Times New Roman"/>
+                <w:sz w:val="21"/>
+                <w:szCs w:val="21"/>
+                <w:lang w:eastAsia="pt-BR"/>
+              </w:rPr>
+              <w:t>app.specData</w:t>
+            </w:r>
+            <w:proofErr w:type="spellEnd"/>
+            <w:r>
+              <w:rPr>
+                <w:rFonts w:ascii="Consolas" w:eastAsia="Times New Roman" w:hAnsi="Consolas" w:cs="Times New Roman"/>
+                <w:sz w:val="21"/>
+                <w:szCs w:val="21"/>
+                <w:lang w:eastAsia="pt-BR"/>
+              </w:rPr>
+              <w:t>(ind1).</w:t>
+            </w:r>
+            <w:proofErr w:type="spellStart"/>
+            <w:r>
+              <w:rPr>
+                <w:rFonts w:ascii="Consolas" w:eastAsia="Times New Roman" w:hAnsi="Consolas" w:cs="Times New Roman"/>
+                <w:sz w:val="21"/>
+                <w:szCs w:val="21"/>
+                <w:lang w:eastAsia="pt-BR"/>
+              </w:rPr>
+              <w:t>MetaData.FreqStart</w:t>
+            </w:r>
+            <w:proofErr w:type="spellEnd"/>
+            <w:r>
+              <w:rPr>
+                <w:rFonts w:ascii="Consolas" w:eastAsia="Times New Roman" w:hAnsi="Consolas" w:cs="Times New Roman"/>
+                <w:sz w:val="21"/>
+                <w:szCs w:val="21"/>
+                <w:lang w:eastAsia="pt-BR"/>
+              </w:rPr>
+              <w:t>), 0, 0], ...</w:t>
+            </w:r>
+          </w:p>
+          <w:p>
+            <w:pPr>
+              <w:spacing w:line="259" w:lineRule="atLeast"/>
+              <w:rPr>
+                <w:rFonts w:ascii="Consolas" w:eastAsia="Times New Roman" w:hAnsi="Consolas" w:cs="Times New Roman"/>
+                <w:sz w:val="21"/>
+                <w:szCs w:val="21"/>
+                <w:lang w:eastAsia="pt-BR"/>
+              </w:rPr>
+            </w:pPr>
+            <w:r>
+              <w:rPr>
+                <w:rFonts w:ascii="Consolas" w:eastAsia="Times New Roman" w:hAnsi="Consolas" w:cs="Times New Roman"/>
+                <w:sz w:val="21"/>
+                <w:szCs w:val="21"/>
+                <w:lang w:eastAsia="pt-BR"/>
+              </w:rPr>
+              <w:t>%                                 'Color', '</w:t>
+            </w:r>
+            <w:proofErr w:type="spellStart"/>
+            <w:r>
+              <w:rPr>
+                <w:rFonts w:ascii="Consolas" w:eastAsia="Times New Roman" w:hAnsi="Consolas" w:cs="Times New Roman"/>
+                <w:sz w:val="21"/>
+                <w:szCs w:val="21"/>
+                <w:lang w:eastAsia="pt-BR"/>
+              </w:rPr>
+              <w:t>red</w:t>
+            </w:r>
+            <w:proofErr w:type="spellEnd"/>
+            <w:r>
+              <w:rPr>
+                <w:rFonts w:ascii="Consolas" w:eastAsia="Times New Roman" w:hAnsi="Consolas" w:cs="Times New Roman"/>
+                <w:sz w:val="21"/>
+                <w:szCs w:val="21"/>
+                <w:lang w:eastAsia="pt-BR"/>
+              </w:rPr>
+              <w:t>');</w:t>
+            </w:r>
+          </w:p>
+          <w:p>
+            <w:pPr>
+              <w:spacing w:line="259" w:lineRule="atLeast"/>
+              <w:rPr>
+                <w:rFonts w:ascii="Consolas" w:eastAsia="Times New Roman" w:hAnsi="Consolas" w:cs="Times New Roman"/>
+                <w:sz w:val="21"/>
+                <w:szCs w:val="21"/>
+                <w:lang w:eastAsia="pt-BR"/>
+              </w:rPr>
+            </w:pPr>
+          </w:p>
+          <w:p>
+            <w:pPr>
+              <w:spacing w:line="259" w:lineRule="atLeast"/>
+              <w:rPr>
+                <w:rFonts w:ascii="Consolas" w:eastAsia="Times New Roman" w:hAnsi="Consolas" w:cs="Times New Roman"/>
+                <w:sz w:val="21"/>
+                <w:szCs w:val="21"/>
+                <w:lang w:eastAsia="pt-BR"/>
+              </w:rPr>
+            </w:pPr>
+          </w:p>
+          <w:p>
+            <w:pPr>
+              <w:autoSpaceDE w:val="0"/>
+              <w:autoSpaceDN w:val="0"/>
+              <w:adjustRightInd w:val="0"/>
+              <w:rPr>
+                <w:rFonts w:ascii="Consolas" w:hAnsi="Consolas" w:cs="Consolas"/>
+                <w:sz w:val="21"/>
+                <w:szCs w:val="21"/>
+              </w:rPr>
+            </w:pPr>
+            <w:r>
+              <w:rPr>
+                <w:rFonts w:ascii="Consolas" w:hAnsi="Consolas" w:cs="Consolas"/>
+                <w:sz w:val="21"/>
+                <w:szCs w:val="21"/>
+              </w:rPr>
+              <w:t>%                    scatter3(</w:t>
+            </w:r>
+            <w:proofErr w:type="gramStart"/>
+            <w:r>
+              <w:rPr>
+                <w:rFonts w:ascii="Consolas" w:hAnsi="Consolas" w:cs="Consolas"/>
+                <w:sz w:val="21"/>
+                <w:szCs w:val="21"/>
+              </w:rPr>
+              <w:t>app.axes</w:t>
+            </w:r>
+            <w:proofErr w:type="gramEnd"/>
+            <w:r>
+              <w:rPr>
+                <w:rFonts w:ascii="Consolas" w:hAnsi="Consolas" w:cs="Consolas"/>
+                <w:sz w:val="21"/>
+                <w:szCs w:val="21"/>
+              </w:rPr>
+              <w:t xml:space="preserve">3, </w:t>
+            </w:r>
+            <w:proofErr w:type="spellStart"/>
+            <w:r>
+              <w:rPr>
+                <w:rFonts w:ascii="Consolas" w:hAnsi="Consolas" w:cs="Consolas"/>
+                <w:sz w:val="21"/>
+                <w:szCs w:val="21"/>
+              </w:rPr>
+              <w:t>app.x</w:t>
+            </w:r>
+            <w:proofErr w:type="spellEnd"/>
+            <w:r>
+              <w:rPr>
+                <w:rFonts w:ascii="Consolas" w:hAnsi="Consolas" w:cs="Consolas"/>
+                <w:sz w:val="21"/>
+                <w:szCs w:val="21"/>
+              </w:rPr>
+              <w:t xml:space="preserve">(1), t(1), app.axes1.YLim(2), </w:t>
+            </w:r>
+            <w:proofErr w:type="spellStart"/>
+            <w:r>
+              <w:rPr>
+                <w:rFonts w:ascii="Consolas" w:hAnsi="Consolas" w:cs="Consolas"/>
+                <w:sz w:val="21"/>
+                <w:szCs w:val="21"/>
+              </w:rPr>
+              <w:t>MarkerFaceColor</w:t>
+            </w:r>
+            <w:proofErr w:type="spellEnd"/>
+            <w:r>
+              <w:rPr>
+                <w:rFonts w:ascii="Consolas" w:hAnsi="Consolas" w:cs="Consolas"/>
+                <w:sz w:val="21"/>
+                <w:szCs w:val="21"/>
+              </w:rPr>
+              <w:t>='</w:t>
+            </w:r>
+            <w:proofErr w:type="spellStart"/>
+            <w:r>
+              <w:rPr>
+                <w:rFonts w:ascii="Consolas" w:hAnsi="Consolas" w:cs="Consolas"/>
+                <w:sz w:val="21"/>
+                <w:szCs w:val="21"/>
+              </w:rPr>
+              <w:t>red</w:t>
+            </w:r>
+            <w:proofErr w:type="spellEnd"/>
+            <w:r>
+              <w:rPr>
+                <w:rFonts w:ascii="Consolas" w:hAnsi="Consolas" w:cs="Consolas"/>
+                <w:sz w:val="21"/>
+                <w:szCs w:val="21"/>
+              </w:rPr>
+              <w:t xml:space="preserve">', </w:t>
+            </w:r>
+            <w:proofErr w:type="spellStart"/>
+            <w:r>
+              <w:rPr>
+                <w:rFonts w:ascii="Consolas" w:hAnsi="Consolas" w:cs="Consolas"/>
+                <w:sz w:val="21"/>
+                <w:szCs w:val="21"/>
+              </w:rPr>
+              <w:t>MarkerEdgeColor</w:t>
+            </w:r>
+            <w:proofErr w:type="spellEnd"/>
+            <w:r>
+              <w:rPr>
+                <w:rFonts w:ascii="Consolas" w:hAnsi="Consolas" w:cs="Consolas"/>
+                <w:sz w:val="21"/>
+                <w:szCs w:val="21"/>
+              </w:rPr>
+              <w:t>='</w:t>
+            </w:r>
+            <w:proofErr w:type="spellStart"/>
+            <w:r>
+              <w:rPr>
+                <w:rFonts w:ascii="Consolas" w:hAnsi="Consolas" w:cs="Consolas"/>
+                <w:sz w:val="21"/>
+                <w:szCs w:val="21"/>
+              </w:rPr>
+              <w:t>black</w:t>
+            </w:r>
+            <w:proofErr w:type="spellEnd"/>
+            <w:r>
+              <w:rPr>
+                <w:rFonts w:ascii="Consolas" w:hAnsi="Consolas" w:cs="Consolas"/>
+                <w:sz w:val="21"/>
+                <w:szCs w:val="21"/>
+              </w:rPr>
+              <w:t xml:space="preserve">', </w:t>
+            </w:r>
+            <w:proofErr w:type="spellStart"/>
+            <w:r>
+              <w:rPr>
+                <w:rFonts w:ascii="Consolas" w:hAnsi="Consolas" w:cs="Consolas"/>
+                <w:sz w:val="21"/>
+                <w:szCs w:val="21"/>
+              </w:rPr>
+              <w:t>SizeData</w:t>
+            </w:r>
+            <w:proofErr w:type="spellEnd"/>
+            <w:r>
+              <w:rPr>
+                <w:rFonts w:ascii="Consolas" w:hAnsi="Consolas" w:cs="Consolas"/>
+                <w:sz w:val="21"/>
+                <w:szCs w:val="21"/>
+              </w:rPr>
+              <w:t>=16)</w:t>
+            </w:r>
+          </w:p>
+          <w:p>
+            <w:pPr>
+              <w:spacing w:line="259" w:lineRule="atLeast"/>
+              <w:rPr>
+                <w:rFonts w:ascii="Consolas" w:eastAsia="Times New Roman" w:hAnsi="Consolas" w:cs="Times New Roman"/>
+                <w:sz w:val="21"/>
+                <w:szCs w:val="21"/>
+                <w:lang w:eastAsia="pt-BR"/>
+              </w:rPr>
+            </w:pPr>
+          </w:p>
+          <w:p>
+            <w:pPr>
+              <w:rPr>
+                <w:sz w:val="18"/>
+                <w:szCs w:val="18"/>
+              </w:rPr>
+            </w:pPr>
+          </w:p>
+        </w:tc>
+        <w:tc>
+          <w:tcPr>
+            <w:tcW w:w="2775" w:type="dxa"/>
+            <w:vAlign w:val="center"/>
+          </w:tcPr>
+          <w:p>
+            <w:pPr>
+              <w:jc w:val="center"/>
+              <w:rPr>
+                <w:sz w:val="18"/>
+                <w:szCs w:val="18"/>
+              </w:rPr>
+            </w:pPr>
           </w:p>
         </w:tc>
       </w:tr>
@@ -4259,6 +5731,30 @@
       </w:tblBorders>
     </w:tblPr>
   </w:style>
+  <w:style w:type="character" w:customStyle="1" w:styleId="see96925021">
+    <w:name w:val="see96925021"/>
+    <w:basedOn w:val="Fontepargpadro"/>
+    <w:rsid w:val="00F52EE6"/>
+    <w:rPr>
+      <w:strike w:val="0"/>
+      <w:dstrike w:val="0"/>
+      <w:color w:val="FFFFFF"/>
+      <w:u w:val="none"/>
+      <w:effect w:val="none"/>
+    </w:rPr>
+  </w:style>
+  <w:style w:type="character" w:customStyle="1" w:styleId="se38a040321">
+    <w:name w:val="se38a040321"/>
+    <w:basedOn w:val="Fontepargpadro"/>
+    <w:rsid w:val="004B32A0"/>
+    <w:rPr>
+      <w:strike w:val="0"/>
+      <w:dstrike w:val="0"/>
+      <w:color w:val="FFFFFF"/>
+      <w:u w:val="none"/>
+      <w:effect w:val="none"/>
+    </w:rPr>
+  </w:style>
 </w:styles>
 </file>
 

</xml_diff>